<commit_message>
Added question and edited Work Plan
QAM as person to hand in most of the work and made deadlines clearer.
Also replaced 6 people by everybody
</commit_message>
<xml_diff>
--- a/Work Plan.docx
+++ b/Work Plan.docx
@@ -5,26 +5,38 @@
     <w:p>
       <w:pPr>
         <w:jc w:val="center"/>
+        <w:rPr>
+          <w:lang w:val="en-GB"/>
+        </w:rPr>
       </w:pPr>
     </w:p>
     <w:p>
       <w:pPr>
         <w:jc w:val="center"/>
+        <w:rPr>
+          <w:lang w:val="en-GB"/>
+        </w:rPr>
       </w:pPr>
     </w:p>
     <w:p>
       <w:pPr>
         <w:jc w:val="center"/>
+        <w:rPr>
+          <w:lang w:val="en-GB"/>
+        </w:rPr>
       </w:pPr>
     </w:p>
     <w:p>
       <w:pPr>
         <w:jc w:val="center"/>
+        <w:rPr>
+          <w:lang w:val="en-GB"/>
+        </w:rPr>
       </w:pPr>
       <w:r>
         <w:rPr>
           <w:noProof/>
-          <w:lang w:eastAsia="nl-NL"/>
+          <w:lang w:val="en-GB" w:eastAsia="en-GB"/>
         </w:rPr>
         <mc:AlternateContent>
           <mc:Choice Requires="wps">
@@ -90,7 +102,7 @@
       <w:r>
         <w:rPr>
           <w:noProof/>
-          <w:lang w:eastAsia="nl-NL"/>
+          <w:lang w:val="en-GB" w:eastAsia="en-GB"/>
         </w:rPr>
         <mc:AlternateContent>
           <mc:Choice Requires="wps">
@@ -222,11 +234,13 @@
         <w:jc w:val="center"/>
         <w:rPr>
           <w:szCs w:val="24"/>
+          <w:lang w:val="en-GB"/>
         </w:rPr>
       </w:pPr>
       <w:r>
         <w:rPr>
           <w:szCs w:val="24"/>
+          <w:lang w:val="en-GB"/>
         </w:rPr>
         <w:t>2IO70</w:t>
       </w:r>
@@ -236,6 +250,7 @@
         <w:jc w:val="center"/>
         <w:rPr>
           <w:szCs w:val="24"/>
+          <w:lang w:val="en-GB"/>
         </w:rPr>
       </w:pPr>
     </w:p>
@@ -244,6 +259,7 @@
         <w:jc w:val="center"/>
         <w:rPr>
           <w:szCs w:val="24"/>
+          <w:lang w:val="en-GB"/>
         </w:rPr>
       </w:pPr>
     </w:p>
@@ -252,6 +268,7 @@
         <w:jc w:val="center"/>
         <w:rPr>
           <w:szCs w:val="24"/>
+          <w:lang w:val="en-GB"/>
         </w:rPr>
       </w:pPr>
     </w:p>
@@ -259,6 +276,7 @@
       <w:pPr>
         <w:rPr>
           <w:szCs w:val="24"/>
+          <w:lang w:val="en-GB"/>
         </w:rPr>
       </w:pPr>
     </w:p>
@@ -266,6 +284,7 @@
       <w:pPr>
         <w:rPr>
           <w:szCs w:val="24"/>
+          <w:lang w:val="en-GB"/>
         </w:rPr>
       </w:pPr>
     </w:p>
@@ -274,6 +293,7 @@
         <w:jc w:val="center"/>
         <w:rPr>
           <w:szCs w:val="24"/>
+          <w:lang w:val="en-GB"/>
         </w:rPr>
       </w:pPr>
     </w:p>
@@ -282,6 +302,7 @@
         <w:jc w:val="center"/>
         <w:rPr>
           <w:szCs w:val="24"/>
+          <w:lang w:val="en-GB"/>
         </w:rPr>
       </w:pPr>
     </w:p>
@@ -290,6 +311,7 @@
         <w:jc w:val="center"/>
         <w:rPr>
           <w:szCs w:val="24"/>
+          <w:lang w:val="en-GB"/>
         </w:rPr>
       </w:pPr>
     </w:p>
@@ -298,6 +320,7 @@
         <w:jc w:val="center"/>
         <w:rPr>
           <w:szCs w:val="24"/>
+          <w:lang w:val="en-GB"/>
         </w:rPr>
       </w:pPr>
     </w:p>
@@ -306,6 +329,7 @@
         <w:jc w:val="center"/>
         <w:rPr>
           <w:szCs w:val="24"/>
+          <w:lang w:val="en-GB"/>
         </w:rPr>
       </w:pPr>
     </w:p>
@@ -314,6 +338,7 @@
         <w:jc w:val="center"/>
         <w:rPr>
           <w:szCs w:val="24"/>
+          <w:lang w:val="en-GB"/>
         </w:rPr>
       </w:pPr>
     </w:p>
@@ -322,6 +347,7 @@
         <w:jc w:val="center"/>
         <w:rPr>
           <w:szCs w:val="24"/>
+          <w:lang w:val="en-GB"/>
         </w:rPr>
       </w:pPr>
     </w:p>
@@ -330,6 +356,7 @@
         <w:jc w:val="center"/>
         <w:rPr>
           <w:szCs w:val="24"/>
+          <w:lang w:val="en-GB"/>
         </w:rPr>
       </w:pPr>
     </w:p>
@@ -338,6 +365,7 @@
         <w:jc w:val="center"/>
         <w:rPr>
           <w:szCs w:val="24"/>
+          <w:lang w:val="en-GB"/>
         </w:rPr>
       </w:pPr>
     </w:p>
@@ -346,6 +374,7 @@
         <w:jc w:val="center"/>
         <w:rPr>
           <w:szCs w:val="24"/>
+          <w:lang w:val="en-GB"/>
         </w:rPr>
       </w:pPr>
     </w:p>
@@ -353,6 +382,7 @@
       <w:pPr>
         <w:rPr>
           <w:szCs w:val="24"/>
+          <w:lang w:val="en-GB"/>
         </w:rPr>
       </w:pPr>
     </w:p>
@@ -361,11 +391,13 @@
         <w:jc w:val="center"/>
         <w:rPr>
           <w:szCs w:val="24"/>
+          <w:lang w:val="en-GB"/>
         </w:rPr>
       </w:pPr>
       <w:r>
         <w:rPr>
           <w:szCs w:val="24"/>
+          <w:lang w:val="en-GB"/>
         </w:rPr>
         <w:t>Maarten</w:t>
       </w:r>
@@ -375,13 +407,24 @@
         <w:jc w:val="center"/>
         <w:rPr>
           <w:szCs w:val="24"/>
+          <w:lang w:val="en-GB"/>
         </w:rPr>
       </w:pPr>
+      <w:proofErr w:type="spellStart"/>
       <w:r>
         <w:rPr>
           <w:szCs w:val="24"/>
-        </w:rPr>
-        <w:t xml:space="preserve">Dat </w:t>
+          <w:lang w:val="en-GB"/>
+        </w:rPr>
+        <w:t>Dat</w:t>
+      </w:r>
+      <w:proofErr w:type="spellEnd"/>
+      <w:r>
+        <w:rPr>
+          <w:szCs w:val="24"/>
+          <w:lang w:val="en-GB"/>
+        </w:rPr>
+        <w:t xml:space="preserve"> </w:t>
       </w:r>
     </w:p>
     <w:p>
@@ -389,11 +432,13 @@
         <w:jc w:val="center"/>
         <w:rPr>
           <w:szCs w:val="24"/>
+          <w:lang w:val="en-GB"/>
         </w:rPr>
       </w:pPr>
       <w:r>
         <w:rPr>
           <w:szCs w:val="24"/>
+          <w:lang w:val="en-GB"/>
         </w:rPr>
         <w:t>Rolf</w:t>
       </w:r>
@@ -401,11 +446,28 @@
     <w:p>
       <w:pPr>
         <w:jc w:val="center"/>
+        <w:rPr>
+          <w:lang w:val="en-GB"/>
+        </w:rPr>
       </w:pPr>
+      <w:proofErr w:type="spellStart"/>
       <w:r>
-        <w:t>Versie 1.0</w:t>
+        <w:rPr>
+          <w:lang w:val="en-GB"/>
+        </w:rPr>
+        <w:t>Versie</w:t>
+      </w:r>
+      <w:proofErr w:type="spellEnd"/>
+      <w:r>
+        <w:rPr>
+          <w:lang w:val="en-GB"/>
+        </w:rPr>
+        <w:t xml:space="preserve"> 1.0</w:t>
       </w:r>
       <w:r>
+        <w:rPr>
+          <w:lang w:val="en-GB"/>
+        </w:rPr>
         <w:br w:type="page"/>
       </w:r>
     </w:p>
@@ -430,17 +492,17 @@
             <w:pPr>
               <w:rPr>
                 <w:szCs w:val="24"/>
-              </w:rPr>
-            </w:pPr>
-            <w:proofErr w:type="spellStart"/>
-            <w:r>
-              <w:rPr>
-                <w:szCs w:val="24"/>
+                <w:lang w:val="en-GB"/>
+              </w:rPr>
+            </w:pPr>
+            <w:r>
+              <w:rPr>
+                <w:szCs w:val="24"/>
+                <w:lang w:val="en-GB"/>
               </w:rPr>
               <w:lastRenderedPageBreak/>
               <w:t>Who</w:t>
             </w:r>
-            <w:proofErr w:type="spellEnd"/>
           </w:p>
         </w:tc>
         <w:tc>
@@ -451,21 +513,15 @@
             <w:pPr>
               <w:rPr>
                 <w:szCs w:val="24"/>
-              </w:rPr>
-            </w:pPr>
-            <w:proofErr w:type="spellStart"/>
-            <w:r>
-              <w:rPr>
-                <w:szCs w:val="24"/>
-              </w:rPr>
-              <w:t>Who</w:t>
-            </w:r>
-            <w:proofErr w:type="spellEnd"/>
-            <w:r>
-              <w:rPr>
-                <w:szCs w:val="24"/>
-              </w:rPr>
-              <w:t xml:space="preserve"> hands in</w:t>
+                <w:lang w:val="en-GB"/>
+              </w:rPr>
+            </w:pPr>
+            <w:r>
+              <w:rPr>
+                <w:szCs w:val="24"/>
+                <w:lang w:val="en-GB"/>
+              </w:rPr>
+              <w:t>Who hands in</w:t>
             </w:r>
           </w:p>
         </w:tc>
@@ -477,16 +533,16 @@
             <w:pPr>
               <w:rPr>
                 <w:szCs w:val="24"/>
-              </w:rPr>
-            </w:pPr>
-            <w:proofErr w:type="spellStart"/>
-            <w:r>
-              <w:rPr>
-                <w:szCs w:val="24"/>
+                <w:lang w:val="en-GB"/>
+              </w:rPr>
+            </w:pPr>
+            <w:r>
+              <w:rPr>
+                <w:szCs w:val="24"/>
+                <w:lang w:val="en-GB"/>
               </w:rPr>
               <w:t>What</w:t>
             </w:r>
-            <w:proofErr w:type="spellEnd"/>
           </w:p>
         </w:tc>
         <w:tc>
@@ -497,16 +553,16 @@
             <w:pPr>
               <w:rPr>
                 <w:szCs w:val="24"/>
-              </w:rPr>
-            </w:pPr>
-            <w:proofErr w:type="spellStart"/>
-            <w:r>
-              <w:rPr>
-                <w:szCs w:val="24"/>
+                <w:lang w:val="en-GB"/>
+              </w:rPr>
+            </w:pPr>
+            <w:r>
+              <w:rPr>
+                <w:szCs w:val="24"/>
+                <w:lang w:val="en-GB"/>
               </w:rPr>
               <w:t>When</w:t>
             </w:r>
-            <w:proofErr w:type="spellEnd"/>
           </w:p>
         </w:tc>
       </w:tr>
@@ -519,50 +575,36 @@
             <w:pPr>
               <w:rPr>
                 <w:szCs w:val="24"/>
-              </w:rPr>
-            </w:pPr>
-            <w:proofErr w:type="spellStart"/>
-            <w:r>
-              <w:rPr>
-                <w:szCs w:val="24"/>
+                <w:lang w:val="en-GB"/>
+              </w:rPr>
+            </w:pPr>
+            <w:r>
+              <w:rPr>
+                <w:szCs w:val="24"/>
+                <w:lang w:val="en-GB"/>
+              </w:rPr>
+              <w:t>Everybody, individually</w:t>
+            </w:r>
+          </w:p>
+        </w:tc>
+        <w:tc>
+          <w:tcPr>
+            <w:tcW w:w="1703" w:type="dxa"/>
+          </w:tcPr>
+          <w:p>
+            <w:pPr>
+              <w:rPr>
+                <w:szCs w:val="24"/>
+                <w:lang w:val="en-GB"/>
+              </w:rPr>
+            </w:pPr>
+            <w:r>
+              <w:rPr>
+                <w:szCs w:val="24"/>
+                <w:lang w:val="en-GB"/>
               </w:rPr>
               <w:t>Everybody</w:t>
             </w:r>
-            <w:proofErr w:type="spellEnd"/>
-            <w:r>
-              <w:rPr>
-                <w:szCs w:val="24"/>
-              </w:rPr>
-              <w:t xml:space="preserve">, </w:t>
-            </w:r>
-            <w:proofErr w:type="spellStart"/>
-            <w:r>
-              <w:rPr>
-                <w:szCs w:val="24"/>
-              </w:rPr>
-              <w:t>individually</w:t>
-            </w:r>
-            <w:proofErr w:type="spellEnd"/>
-          </w:p>
-        </w:tc>
-        <w:tc>
-          <w:tcPr>
-            <w:tcW w:w="1703" w:type="dxa"/>
-          </w:tcPr>
-          <w:p>
-            <w:pPr>
-              <w:rPr>
-                <w:szCs w:val="24"/>
-              </w:rPr>
-            </w:pPr>
-            <w:proofErr w:type="spellStart"/>
-            <w:r>
-              <w:rPr>
-                <w:szCs w:val="24"/>
-              </w:rPr>
-              <w:t>Everybody</w:t>
-            </w:r>
-            <w:proofErr w:type="spellEnd"/>
           </w:p>
         </w:tc>
         <w:tc>
@@ -573,11 +615,13 @@
             <w:pPr>
               <w:rPr>
                 <w:szCs w:val="24"/>
-              </w:rPr>
-            </w:pPr>
-            <w:r>
-              <w:rPr>
-                <w:szCs w:val="24"/>
+                <w:lang w:val="en-GB"/>
+              </w:rPr>
+            </w:pPr>
+            <w:r>
+              <w:rPr>
+                <w:szCs w:val="24"/>
+                <w:lang w:val="en-GB"/>
               </w:rPr>
               <w:t>Abstract</w:t>
             </w:r>
@@ -591,35 +635,15 @@
             <w:pPr>
               <w:rPr>
                 <w:szCs w:val="24"/>
-              </w:rPr>
-            </w:pPr>
-            <w:proofErr w:type="spellStart"/>
-            <w:r>
-              <w:rPr>
-                <w:szCs w:val="24"/>
-              </w:rPr>
-              <w:t>February</w:t>
-            </w:r>
-            <w:proofErr w:type="spellEnd"/>
-            <w:r>
-              <w:rPr>
-                <w:szCs w:val="24"/>
-              </w:rPr>
-              <w:t xml:space="preserve"> 6, </w:t>
-            </w:r>
-            <w:proofErr w:type="spellStart"/>
-            <w:r>
-              <w:rPr>
-                <w:szCs w:val="24"/>
-              </w:rPr>
-              <w:t>before</w:t>
-            </w:r>
-            <w:proofErr w:type="spellEnd"/>
-            <w:r>
-              <w:rPr>
-                <w:szCs w:val="24"/>
-              </w:rPr>
-              <w:t xml:space="preserve"> 17:00</w:t>
+                <w:lang w:val="en-GB"/>
+              </w:rPr>
+            </w:pPr>
+            <w:r>
+              <w:rPr>
+                <w:szCs w:val="24"/>
+                <w:lang w:val="en-GB"/>
+              </w:rPr>
+              <w:t>February 6, before 17:00</w:t>
             </w:r>
           </w:p>
         </w:tc>
@@ -633,28 +657,25 @@
             <w:pPr>
               <w:rPr>
                 <w:szCs w:val="24"/>
-              </w:rPr>
-            </w:pPr>
-            <w:r>
-              <w:rPr>
-                <w:szCs w:val="24"/>
-              </w:rPr>
-              <w:t xml:space="preserve">Maarten, </w:t>
+                <w:lang w:val="en-GB"/>
+              </w:rPr>
+            </w:pPr>
+            <w:r>
+              <w:rPr>
+                <w:szCs w:val="24"/>
+                <w:lang w:val="en-GB"/>
+              </w:rPr>
+              <w:t xml:space="preserve">Maarten, Tudor, </w:t>
             </w:r>
             <w:proofErr w:type="spellStart"/>
             <w:r>
               <w:rPr>
                 <w:szCs w:val="24"/>
-              </w:rPr>
-              <w:t>Tudor</w:t>
+                <w:lang w:val="en-GB"/>
+              </w:rPr>
+              <w:t>Dat</w:t>
             </w:r>
             <w:proofErr w:type="spellEnd"/>
-            <w:r>
-              <w:rPr>
-                <w:szCs w:val="24"/>
-              </w:rPr>
-              <w:t>, Dat</w:t>
-            </w:r>
           </w:p>
         </w:tc>
         <w:tc>
@@ -665,8 +686,16 @@
             <w:pPr>
               <w:rPr>
                 <w:szCs w:val="24"/>
-              </w:rPr>
-            </w:pPr>
+                <w:lang w:val="en-GB"/>
+              </w:rPr>
+            </w:pPr>
+            <w:r>
+              <w:rPr>
+                <w:szCs w:val="24"/>
+                <w:lang w:val="en-GB"/>
+              </w:rPr>
+              <w:t>QAM</w:t>
+            </w:r>
           </w:p>
         </w:tc>
         <w:tc>
@@ -677,41 +706,22 @@
             <w:pPr>
               <w:rPr>
                 <w:szCs w:val="24"/>
-              </w:rPr>
-            </w:pPr>
-            <w:proofErr w:type="spellStart"/>
-            <w:r>
-              <w:rPr>
-                <w:szCs w:val="24"/>
-              </w:rPr>
-              <w:t>Work</w:t>
-            </w:r>
-            <w:proofErr w:type="spellEnd"/>
-            <w:r>
-              <w:rPr>
-                <w:szCs w:val="24"/>
-              </w:rPr>
-              <w:t xml:space="preserve"> Plan</w:t>
-            </w:r>
-            <w:r>
-              <w:rPr>
-                <w:szCs w:val="24"/>
-              </w:rPr>
-              <w:t xml:space="preserve"> </w:t>
-            </w:r>
-            <w:proofErr w:type="spellStart"/>
-            <w:r>
-              <w:rPr>
-                <w:szCs w:val="24"/>
-              </w:rPr>
-              <w:t>for</w:t>
-            </w:r>
-            <w:proofErr w:type="spellEnd"/>
-            <w:r>
-              <w:rPr>
-                <w:szCs w:val="24"/>
-              </w:rPr>
-              <w:t xml:space="preserve"> feedback</w:t>
+                <w:lang w:val="en-GB"/>
+              </w:rPr>
+            </w:pPr>
+            <w:r>
+              <w:rPr>
+                <w:szCs w:val="24"/>
+                <w:lang w:val="en-GB"/>
+              </w:rPr>
+              <w:t>Work Plan</w:t>
+            </w:r>
+            <w:r>
+              <w:rPr>
+                <w:szCs w:val="24"/>
+                <w:lang w:val="en-GB"/>
+              </w:rPr>
+              <w:t xml:space="preserve"> for feedback</w:t>
             </w:r>
           </w:p>
         </w:tc>
@@ -723,21 +733,15 @@
             <w:pPr>
               <w:rPr>
                 <w:szCs w:val="24"/>
-              </w:rPr>
-            </w:pPr>
-            <w:proofErr w:type="spellStart"/>
-            <w:r>
-              <w:rPr>
-                <w:szCs w:val="24"/>
-              </w:rPr>
-              <w:t>February</w:t>
-            </w:r>
-            <w:proofErr w:type="spellEnd"/>
-            <w:r>
-              <w:rPr>
-                <w:szCs w:val="24"/>
-              </w:rPr>
-              <w:t xml:space="preserve"> 11</w:t>
+                <w:lang w:val="en-GB"/>
+              </w:rPr>
+            </w:pPr>
+            <w:r>
+              <w:rPr>
+                <w:szCs w:val="24"/>
+                <w:lang w:val="en-GB"/>
+              </w:rPr>
+              <w:t>February 11</w:t>
             </w:r>
           </w:p>
         </w:tc>
@@ -751,28 +755,25 @@
             <w:pPr>
               <w:rPr>
                 <w:szCs w:val="24"/>
-              </w:rPr>
-            </w:pPr>
-            <w:r>
-              <w:rPr>
-                <w:szCs w:val="24"/>
-              </w:rPr>
-              <w:t xml:space="preserve">Maarten, </w:t>
+                <w:lang w:val="en-GB"/>
+              </w:rPr>
+            </w:pPr>
+            <w:r>
+              <w:rPr>
+                <w:szCs w:val="24"/>
+                <w:lang w:val="en-GB"/>
+              </w:rPr>
+              <w:t xml:space="preserve">Maarten, Tudor, </w:t>
             </w:r>
             <w:proofErr w:type="spellStart"/>
             <w:r>
               <w:rPr>
                 <w:szCs w:val="24"/>
-              </w:rPr>
-              <w:t>Tudor</w:t>
+                <w:lang w:val="en-GB"/>
+              </w:rPr>
+              <w:t>Dat</w:t>
             </w:r>
             <w:proofErr w:type="spellEnd"/>
-            <w:r>
-              <w:rPr>
-                <w:szCs w:val="24"/>
-              </w:rPr>
-              <w:t>, Dat</w:t>
-            </w:r>
           </w:p>
         </w:tc>
         <w:tc>
@@ -783,8 +784,16 @@
             <w:pPr>
               <w:rPr>
                 <w:szCs w:val="24"/>
-              </w:rPr>
-            </w:pPr>
+                <w:lang w:val="en-GB"/>
+              </w:rPr>
+            </w:pPr>
+            <w:r>
+              <w:rPr>
+                <w:szCs w:val="24"/>
+                <w:lang w:val="en-GB"/>
+              </w:rPr>
+              <w:t>QAM</w:t>
+            </w:r>
           </w:p>
         </w:tc>
         <w:tc>
@@ -795,21 +804,15 @@
             <w:pPr>
               <w:rPr>
                 <w:szCs w:val="24"/>
-              </w:rPr>
-            </w:pPr>
-            <w:proofErr w:type="spellStart"/>
-            <w:r>
-              <w:rPr>
-                <w:szCs w:val="24"/>
-              </w:rPr>
-              <w:t>Work</w:t>
-            </w:r>
-            <w:proofErr w:type="spellEnd"/>
-            <w:r>
-              <w:rPr>
-                <w:szCs w:val="24"/>
-              </w:rPr>
-              <w:t xml:space="preserve"> Plan</w:t>
+                <w:lang w:val="en-GB"/>
+              </w:rPr>
+            </w:pPr>
+            <w:r>
+              <w:rPr>
+                <w:szCs w:val="24"/>
+                <w:lang w:val="en-GB"/>
+              </w:rPr>
+              <w:t>Work Plan</w:t>
             </w:r>
           </w:p>
         </w:tc>
@@ -821,21 +824,15 @@
             <w:pPr>
               <w:rPr>
                 <w:szCs w:val="24"/>
-              </w:rPr>
-            </w:pPr>
-            <w:proofErr w:type="spellStart"/>
-            <w:r>
-              <w:rPr>
-                <w:szCs w:val="24"/>
-              </w:rPr>
-              <w:t>February</w:t>
-            </w:r>
-            <w:proofErr w:type="spellEnd"/>
-            <w:r>
-              <w:rPr>
-                <w:szCs w:val="24"/>
-              </w:rPr>
-              <w:t xml:space="preserve"> 13</w:t>
+                <w:lang w:val="en-GB"/>
+              </w:rPr>
+            </w:pPr>
+            <w:r>
+              <w:rPr>
+                <w:szCs w:val="24"/>
+                <w:lang w:val="en-GB"/>
+              </w:rPr>
+              <w:t>February 13</w:t>
             </w:r>
           </w:p>
         </w:tc>
@@ -849,22 +846,16 @@
             <w:pPr>
               <w:rPr>
                 <w:szCs w:val="24"/>
-              </w:rPr>
-            </w:pPr>
-            <w:r>
-              <w:rPr>
-                <w:szCs w:val="24"/>
-              </w:rPr>
-              <w:t xml:space="preserve">Rolf, Stefan, </w:t>
-            </w:r>
-            <w:proofErr w:type="spellStart"/>
-            <w:r>
-              <w:rPr>
-                <w:szCs w:val="24"/>
-              </w:rPr>
-              <w:t>Wigger</w:t>
-            </w:r>
-            <w:proofErr w:type="spellEnd"/>
+                <w:lang w:val="en-GB"/>
+              </w:rPr>
+            </w:pPr>
+            <w:r>
+              <w:rPr>
+                <w:szCs w:val="24"/>
+                <w:lang w:val="en-GB"/>
+              </w:rPr>
+              <w:t>Rolf, Stefan, Wigger</w:t>
+            </w:r>
           </w:p>
         </w:tc>
         <w:tc>
@@ -875,8 +866,16 @@
             <w:pPr>
               <w:rPr>
                 <w:szCs w:val="24"/>
-              </w:rPr>
-            </w:pPr>
+                <w:lang w:val="en-GB"/>
+              </w:rPr>
+            </w:pPr>
+            <w:r>
+              <w:rPr>
+                <w:szCs w:val="24"/>
+                <w:lang w:val="en-GB"/>
+              </w:rPr>
+              <w:t>QAM</w:t>
+            </w:r>
           </w:p>
         </w:tc>
         <w:tc>
@@ -887,41 +886,22 @@
             <w:pPr>
               <w:rPr>
                 <w:szCs w:val="24"/>
-              </w:rPr>
-            </w:pPr>
-            <w:proofErr w:type="spellStart"/>
-            <w:r>
-              <w:rPr>
-                <w:szCs w:val="24"/>
-              </w:rPr>
-              <w:t>Exercise</w:t>
-            </w:r>
-            <w:proofErr w:type="spellEnd"/>
-            <w:r>
-              <w:rPr>
-                <w:szCs w:val="24"/>
-              </w:rPr>
-              <w:t xml:space="preserve"> 5.2(c)</w:t>
-            </w:r>
-            <w:r>
-              <w:rPr>
-                <w:szCs w:val="24"/>
-              </w:rPr>
-              <w:t xml:space="preserve"> </w:t>
-            </w:r>
-            <w:proofErr w:type="spellStart"/>
-            <w:r>
-              <w:rPr>
-                <w:szCs w:val="24"/>
-              </w:rPr>
-              <w:t>for</w:t>
-            </w:r>
-            <w:proofErr w:type="spellEnd"/>
-            <w:r>
-              <w:rPr>
-                <w:szCs w:val="24"/>
-              </w:rPr>
-              <w:t xml:space="preserve"> feedback</w:t>
+                <w:lang w:val="en-GB"/>
+              </w:rPr>
+            </w:pPr>
+            <w:r>
+              <w:rPr>
+                <w:szCs w:val="24"/>
+                <w:lang w:val="en-GB"/>
+              </w:rPr>
+              <w:t>Exercise 5.2(c)</w:t>
+            </w:r>
+            <w:r>
+              <w:rPr>
+                <w:szCs w:val="24"/>
+                <w:lang w:val="en-GB"/>
+              </w:rPr>
+              <w:t xml:space="preserve"> for feedback</w:t>
             </w:r>
           </w:p>
         </w:tc>
@@ -933,21 +913,15 @@
             <w:pPr>
               <w:rPr>
                 <w:szCs w:val="24"/>
-              </w:rPr>
-            </w:pPr>
-            <w:proofErr w:type="spellStart"/>
-            <w:r>
-              <w:rPr>
-                <w:szCs w:val="24"/>
-              </w:rPr>
-              <w:t>February</w:t>
-            </w:r>
-            <w:proofErr w:type="spellEnd"/>
-            <w:r>
-              <w:rPr>
-                <w:szCs w:val="24"/>
-              </w:rPr>
-              <w:t xml:space="preserve"> 11</w:t>
+                <w:lang w:val="en-GB"/>
+              </w:rPr>
+            </w:pPr>
+            <w:r>
+              <w:rPr>
+                <w:szCs w:val="24"/>
+                <w:lang w:val="en-GB"/>
+              </w:rPr>
+              <w:t>February 11</w:t>
             </w:r>
           </w:p>
         </w:tc>
@@ -961,22 +935,16 @@
             <w:pPr>
               <w:rPr>
                 <w:szCs w:val="24"/>
-              </w:rPr>
-            </w:pPr>
-            <w:r>
-              <w:rPr>
-                <w:szCs w:val="24"/>
-              </w:rPr>
-              <w:t xml:space="preserve">Rolf, Stefan, </w:t>
-            </w:r>
-            <w:proofErr w:type="spellStart"/>
-            <w:r>
-              <w:rPr>
-                <w:szCs w:val="24"/>
-              </w:rPr>
-              <w:t>Wigger</w:t>
-            </w:r>
-            <w:proofErr w:type="spellEnd"/>
+                <w:lang w:val="en-GB"/>
+              </w:rPr>
+            </w:pPr>
+            <w:r>
+              <w:rPr>
+                <w:szCs w:val="24"/>
+                <w:lang w:val="en-GB"/>
+              </w:rPr>
+              <w:t>Rolf, Stefan, Wigger</w:t>
+            </w:r>
           </w:p>
         </w:tc>
         <w:tc>
@@ -987,8 +955,16 @@
             <w:pPr>
               <w:rPr>
                 <w:szCs w:val="24"/>
-              </w:rPr>
-            </w:pPr>
+                <w:lang w:val="en-GB"/>
+              </w:rPr>
+            </w:pPr>
+            <w:r>
+              <w:rPr>
+                <w:szCs w:val="24"/>
+                <w:lang w:val="en-GB"/>
+              </w:rPr>
+              <w:t>QAM</w:t>
+            </w:r>
           </w:p>
         </w:tc>
         <w:tc>
@@ -999,21 +975,15 @@
             <w:pPr>
               <w:rPr>
                 <w:szCs w:val="24"/>
-              </w:rPr>
-            </w:pPr>
-            <w:proofErr w:type="spellStart"/>
-            <w:r>
-              <w:rPr>
-                <w:szCs w:val="24"/>
-              </w:rPr>
-              <w:t>Exercise</w:t>
-            </w:r>
-            <w:proofErr w:type="spellEnd"/>
-            <w:r>
-              <w:rPr>
-                <w:szCs w:val="24"/>
-              </w:rPr>
-              <w:t xml:space="preserve"> 5.2(c)</w:t>
+                <w:lang w:val="en-GB"/>
+              </w:rPr>
+            </w:pPr>
+            <w:r>
+              <w:rPr>
+                <w:szCs w:val="24"/>
+                <w:lang w:val="en-GB"/>
+              </w:rPr>
+              <w:t>Exercise 5.2(c)</w:t>
             </w:r>
           </w:p>
         </w:tc>
@@ -1025,21 +995,15 @@
             <w:pPr>
               <w:rPr>
                 <w:szCs w:val="24"/>
-              </w:rPr>
-            </w:pPr>
-            <w:proofErr w:type="spellStart"/>
-            <w:r>
-              <w:rPr>
-                <w:szCs w:val="24"/>
-              </w:rPr>
-              <w:t>February</w:t>
-            </w:r>
-            <w:proofErr w:type="spellEnd"/>
-            <w:r>
-              <w:rPr>
-                <w:szCs w:val="24"/>
-              </w:rPr>
-              <w:t xml:space="preserve"> 13</w:t>
+                <w:lang w:val="en-GB"/>
+              </w:rPr>
+            </w:pPr>
+            <w:r>
+              <w:rPr>
+                <w:szCs w:val="24"/>
+                <w:lang w:val="en-GB"/>
+              </w:rPr>
+              <w:t>February 13</w:t>
             </w:r>
           </w:p>
         </w:tc>
@@ -1053,28 +1017,25 @@
             <w:pPr>
               <w:rPr>
                 <w:szCs w:val="24"/>
-              </w:rPr>
-            </w:pPr>
-            <w:r>
-              <w:rPr>
-                <w:szCs w:val="24"/>
-              </w:rPr>
-              <w:t xml:space="preserve">Maarten, </w:t>
+                <w:lang w:val="en-GB"/>
+              </w:rPr>
+            </w:pPr>
+            <w:r>
+              <w:rPr>
+                <w:szCs w:val="24"/>
+                <w:lang w:val="en-GB"/>
+              </w:rPr>
+              <w:t xml:space="preserve">Maarten, Tudor, </w:t>
             </w:r>
             <w:proofErr w:type="spellStart"/>
             <w:r>
               <w:rPr>
                 <w:szCs w:val="24"/>
-              </w:rPr>
-              <w:t>Tudor</w:t>
+                <w:lang w:val="en-GB"/>
+              </w:rPr>
+              <w:t>Dat</w:t>
             </w:r>
             <w:proofErr w:type="spellEnd"/>
-            <w:r>
-              <w:rPr>
-                <w:szCs w:val="24"/>
-              </w:rPr>
-              <w:t>, Dat</w:t>
-            </w:r>
           </w:p>
         </w:tc>
         <w:tc>
@@ -1085,8 +1046,16 @@
             <w:pPr>
               <w:rPr>
                 <w:szCs w:val="24"/>
-              </w:rPr>
-            </w:pPr>
+                <w:lang w:val="en-GB"/>
+              </w:rPr>
+            </w:pPr>
+            <w:r>
+              <w:rPr>
+                <w:szCs w:val="24"/>
+                <w:lang w:val="en-GB"/>
+              </w:rPr>
+              <w:t>n/a</w:t>
+            </w:r>
           </w:p>
         </w:tc>
         <w:tc>
@@ -1097,21 +1066,15 @@
             <w:pPr>
               <w:rPr>
                 <w:szCs w:val="24"/>
-              </w:rPr>
-            </w:pPr>
-            <w:proofErr w:type="spellStart"/>
-            <w:r>
-              <w:rPr>
-                <w:szCs w:val="24"/>
-              </w:rPr>
-              <w:t>Midterm</w:t>
-            </w:r>
-            <w:proofErr w:type="spellEnd"/>
-            <w:r>
-              <w:rPr>
-                <w:szCs w:val="24"/>
-              </w:rPr>
-              <w:t xml:space="preserve"> Presentation</w:t>
+                <w:lang w:val="en-GB"/>
+              </w:rPr>
+            </w:pPr>
+            <w:r>
+              <w:rPr>
+                <w:szCs w:val="24"/>
+                <w:lang w:val="en-GB"/>
+              </w:rPr>
+              <w:t>Midterm Presentation</w:t>
             </w:r>
           </w:p>
         </w:tc>
@@ -1123,21 +1086,15 @@
             <w:pPr>
               <w:rPr>
                 <w:szCs w:val="24"/>
-              </w:rPr>
-            </w:pPr>
-            <w:proofErr w:type="spellStart"/>
-            <w:r>
-              <w:rPr>
-                <w:szCs w:val="24"/>
-              </w:rPr>
-              <w:t>February</w:t>
-            </w:r>
-            <w:proofErr w:type="spellEnd"/>
-            <w:r>
-              <w:rPr>
-                <w:szCs w:val="24"/>
-              </w:rPr>
-              <w:t xml:space="preserve"> 26/27</w:t>
+                <w:lang w:val="en-GB"/>
+              </w:rPr>
+            </w:pPr>
+            <w:r>
+              <w:rPr>
+                <w:szCs w:val="24"/>
+                <w:lang w:val="en-GB"/>
+              </w:rPr>
+              <w:t>February 26/27</w:t>
             </w:r>
           </w:p>
         </w:tc>
@@ -1151,22 +1108,16 @@
             <w:pPr>
               <w:rPr>
                 <w:szCs w:val="24"/>
-              </w:rPr>
-            </w:pPr>
-            <w:r>
-              <w:rPr>
-                <w:szCs w:val="24"/>
-              </w:rPr>
-              <w:t xml:space="preserve">6 </w:t>
-            </w:r>
-            <w:proofErr w:type="spellStart"/>
-            <w:r>
-              <w:rPr>
-                <w:szCs w:val="24"/>
-              </w:rPr>
-              <w:t>people</w:t>
-            </w:r>
-            <w:proofErr w:type="spellEnd"/>
+                <w:lang w:val="en-GB"/>
+              </w:rPr>
+            </w:pPr>
+            <w:r>
+              <w:rPr>
+                <w:szCs w:val="24"/>
+                <w:lang w:val="en-GB"/>
+              </w:rPr>
+              <w:t>Everybody</w:t>
+            </w:r>
           </w:p>
         </w:tc>
         <w:tc>
@@ -1177,8 +1128,16 @@
             <w:pPr>
               <w:rPr>
                 <w:szCs w:val="24"/>
-              </w:rPr>
-            </w:pPr>
+                <w:lang w:val="en-GB"/>
+              </w:rPr>
+            </w:pPr>
+            <w:r>
+              <w:rPr>
+                <w:szCs w:val="24"/>
+                <w:lang w:val="en-GB"/>
+              </w:rPr>
+              <w:t>QAM</w:t>
+            </w:r>
           </w:p>
         </w:tc>
         <w:tc>
@@ -1189,13 +1148,15 @@
             <w:pPr>
               <w:rPr>
                 <w:szCs w:val="24"/>
-              </w:rPr>
-            </w:pPr>
-            <w:r>
-              <w:rPr>
-                <w:szCs w:val="24"/>
-              </w:rPr>
-              <w:t>Machine Design</w:t>
+                <w:lang w:val="en-GB"/>
+              </w:rPr>
+            </w:pPr>
+            <w:r>
+              <w:rPr>
+                <w:szCs w:val="24"/>
+                <w:lang w:val="en-GB"/>
+              </w:rPr>
+              <w:t>Machine Design for feedback</w:t>
             </w:r>
           </w:p>
         </w:tc>
@@ -1207,13 +1168,15 @@
             <w:pPr>
               <w:rPr>
                 <w:szCs w:val="24"/>
-              </w:rPr>
-            </w:pPr>
-            <w:r>
-              <w:rPr>
-                <w:szCs w:val="24"/>
-              </w:rPr>
-              <w:t>Week 3</w:t>
+                <w:lang w:val="en-GB"/>
+              </w:rPr>
+            </w:pPr>
+            <w:r>
+              <w:rPr>
+                <w:szCs w:val="24"/>
+                <w:lang w:val="en-GB"/>
+              </w:rPr>
+              <w:t>February 25</w:t>
             </w:r>
           </w:p>
         </w:tc>
@@ -1227,26 +1190,15 @@
             <w:pPr>
               <w:rPr>
                 <w:szCs w:val="24"/>
-              </w:rPr>
-            </w:pPr>
-            <w:r>
-              <w:rPr>
-                <w:szCs w:val="24"/>
-              </w:rPr>
-              <w:t>6</w:t>
-            </w:r>
-            <w:r>
-              <w:rPr>
-                <w:szCs w:val="24"/>
-              </w:rPr>
-              <w:t xml:space="preserve"> </w:t>
-            </w:r>
-            <w:r>
-              <w:rPr>
-                <w:szCs w:val="24"/>
-                <w:lang w:val="en-US"/>
-              </w:rPr>
-              <w:t>people</w:t>
+                <w:lang w:val="en-GB"/>
+              </w:rPr>
+            </w:pPr>
+            <w:r>
+              <w:rPr>
+                <w:szCs w:val="24"/>
+                <w:lang w:val="en-GB"/>
+              </w:rPr>
+              <w:t>Everybody</w:t>
             </w:r>
           </w:p>
         </w:tc>
@@ -1258,8 +1210,16 @@
             <w:pPr>
               <w:rPr>
                 <w:szCs w:val="24"/>
-              </w:rPr>
-            </w:pPr>
+                <w:lang w:val="en-GB"/>
+              </w:rPr>
+            </w:pPr>
+            <w:r>
+              <w:rPr>
+                <w:szCs w:val="24"/>
+                <w:lang w:val="en-GB"/>
+              </w:rPr>
+              <w:t>QAM</w:t>
+            </w:r>
           </w:p>
         </w:tc>
         <w:tc>
@@ -1270,22 +1230,16 @@
             <w:pPr>
               <w:rPr>
                 <w:szCs w:val="24"/>
-              </w:rPr>
-            </w:pPr>
-            <w:r>
-              <w:rPr>
-                <w:szCs w:val="24"/>
-              </w:rPr>
-              <w:t xml:space="preserve">Software </w:t>
-            </w:r>
-            <w:proofErr w:type="spellStart"/>
-            <w:r>
-              <w:rPr>
-                <w:szCs w:val="24"/>
-              </w:rPr>
-              <w:t>Specification</w:t>
-            </w:r>
-            <w:proofErr w:type="spellEnd"/>
+                <w:lang w:val="en-GB"/>
+              </w:rPr>
+            </w:pPr>
+            <w:r>
+              <w:rPr>
+                <w:szCs w:val="24"/>
+                <w:lang w:val="en-GB"/>
+              </w:rPr>
+              <w:t>Machine Design</w:t>
+            </w:r>
           </w:p>
         </w:tc>
         <w:tc>
@@ -1296,13 +1250,15 @@
             <w:pPr>
               <w:rPr>
                 <w:szCs w:val="24"/>
-              </w:rPr>
-            </w:pPr>
-            <w:r>
-              <w:rPr>
-                <w:szCs w:val="24"/>
-              </w:rPr>
-              <w:t>Week 4</w:t>
+                <w:lang w:val="en-GB"/>
+              </w:rPr>
+            </w:pPr>
+            <w:r>
+              <w:rPr>
+                <w:szCs w:val="24"/>
+                <w:lang w:val="en-GB"/>
+              </w:rPr>
+              <w:t>February 27</w:t>
             </w:r>
           </w:p>
         </w:tc>
@@ -1316,28 +1272,16 @@
             <w:pPr>
               <w:rPr>
                 <w:szCs w:val="24"/>
-              </w:rPr>
-            </w:pPr>
-            <w:r>
-              <w:rPr>
-                <w:szCs w:val="24"/>
-              </w:rPr>
-              <w:t>6</w:t>
-            </w:r>
-            <w:r>
-              <w:rPr>
-                <w:szCs w:val="24"/>
-              </w:rPr>
-              <w:t xml:space="preserve"> </w:t>
-            </w:r>
-            <w:proofErr w:type="spellStart"/>
-            <w:r>
-              <w:rPr>
-                <w:szCs w:val="24"/>
-              </w:rPr>
-              <w:t>people</w:t>
-            </w:r>
-            <w:proofErr w:type="spellEnd"/>
+                <w:lang w:val="en-GB"/>
+              </w:rPr>
+            </w:pPr>
+            <w:r>
+              <w:rPr>
+                <w:szCs w:val="24"/>
+                <w:lang w:val="en-GB"/>
+              </w:rPr>
+              <w:t>Everybody</w:t>
+            </w:r>
           </w:p>
         </w:tc>
         <w:tc>
@@ -1348,8 +1292,16 @@
             <w:pPr>
               <w:rPr>
                 <w:szCs w:val="24"/>
-              </w:rPr>
-            </w:pPr>
+                <w:lang w:val="en-GB"/>
+              </w:rPr>
+            </w:pPr>
+            <w:r>
+              <w:rPr>
+                <w:szCs w:val="24"/>
+                <w:lang w:val="en-GB"/>
+              </w:rPr>
+              <w:t>QAM</w:t>
+            </w:r>
           </w:p>
         </w:tc>
         <w:tc>
@@ -1360,14 +1312,25 @@
             <w:pPr>
               <w:rPr>
                 <w:szCs w:val="24"/>
-              </w:rPr>
-            </w:pPr>
-            <w:r>
-              <w:rPr>
-                <w:szCs w:val="24"/>
-              </w:rPr>
-              <w:t>Software Design</w:t>
-            </w:r>
+                <w:lang w:val="en-GB"/>
+              </w:rPr>
+            </w:pPr>
+            <w:r>
+              <w:rPr>
+                <w:szCs w:val="24"/>
+                <w:lang w:val="en-GB"/>
+              </w:rPr>
+              <w:t>Software Specification</w:t>
+            </w:r>
+            <w:r>
+              <w:rPr>
+                <w:szCs w:val="24"/>
+                <w:lang w:val="en-GB"/>
+              </w:rPr>
+              <w:t xml:space="preserve"> for feedback</w:t>
+            </w:r>
+            <w:bookmarkStart w:id="0" w:name="_GoBack"/>
+            <w:bookmarkEnd w:id="0"/>
           </w:p>
         </w:tc>
         <w:tc>
@@ -1378,13 +1341,15 @@
             <w:pPr>
               <w:rPr>
                 <w:szCs w:val="24"/>
-              </w:rPr>
-            </w:pPr>
-            <w:r>
-              <w:rPr>
-                <w:szCs w:val="24"/>
-              </w:rPr>
-              <w:t>Week 5, 6</w:t>
+                <w:lang w:val="en-GB"/>
+              </w:rPr>
+            </w:pPr>
+            <w:r>
+              <w:rPr>
+                <w:szCs w:val="24"/>
+                <w:lang w:val="en-GB"/>
+              </w:rPr>
+              <w:t>March 4</w:t>
             </w:r>
           </w:p>
         </w:tc>
@@ -1398,89 +1363,15 @@
             <w:pPr>
               <w:rPr>
                 <w:szCs w:val="24"/>
-              </w:rPr>
-            </w:pPr>
-            <w:r>
-              <w:rPr>
-                <w:szCs w:val="24"/>
-              </w:rPr>
-              <w:t xml:space="preserve">6 </w:t>
-            </w:r>
-            <w:proofErr w:type="spellStart"/>
-            <w:r>
-              <w:rPr>
-                <w:szCs w:val="24"/>
-              </w:rPr>
-              <w:t>people</w:t>
-            </w:r>
-            <w:proofErr w:type="spellEnd"/>
-            <w:r>
-              <w:rPr>
-                <w:szCs w:val="24"/>
-              </w:rPr>
-              <w:t xml:space="preserve"> </w:t>
-            </w:r>
-            <w:r>
-              <w:rPr>
-                <w:szCs w:val="24"/>
-              </w:rPr>
-              <w:t>(</w:t>
-            </w:r>
-            <w:r>
-              <w:rPr>
-                <w:szCs w:val="24"/>
-              </w:rPr>
-              <w:t xml:space="preserve">week </w:t>
-            </w:r>
-            <w:r>
-              <w:rPr>
-                <w:szCs w:val="24"/>
-              </w:rPr>
-              <w:t>6)</w:t>
-            </w:r>
-            <w:r>
-              <w:rPr>
-                <w:szCs w:val="24"/>
-              </w:rPr>
-              <w:t>, 3</w:t>
-            </w:r>
-            <w:r>
-              <w:rPr>
-                <w:szCs w:val="24"/>
-              </w:rPr>
-              <w:t xml:space="preserve"> </w:t>
-            </w:r>
-            <w:proofErr w:type="spellStart"/>
-            <w:r>
-              <w:rPr>
-                <w:szCs w:val="24"/>
-              </w:rPr>
-              <w:t>people</w:t>
-            </w:r>
-            <w:proofErr w:type="spellEnd"/>
-            <w:r>
-              <w:rPr>
-                <w:szCs w:val="24"/>
-              </w:rPr>
-              <w:t xml:space="preserve"> </w:t>
-            </w:r>
-            <w:r>
-              <w:rPr>
-                <w:szCs w:val="24"/>
-              </w:rPr>
-              <w:t>(</w:t>
-            </w:r>
-            <w:r>
-              <w:rPr>
-                <w:szCs w:val="24"/>
-              </w:rPr>
-              <w:t xml:space="preserve">week </w:t>
-            </w:r>
-            <w:r>
-              <w:rPr>
-                <w:szCs w:val="24"/>
-              </w:rPr>
-              <w:t>7)</w:t>
+                <w:lang w:val="en-GB"/>
+              </w:rPr>
+            </w:pPr>
+            <w:r>
+              <w:rPr>
+                <w:szCs w:val="24"/>
+                <w:lang w:val="en-GB"/>
+              </w:rPr>
+              <w:t>Everybody</w:t>
             </w:r>
           </w:p>
         </w:tc>
@@ -1492,8 +1383,16 @@
             <w:pPr>
               <w:rPr>
                 <w:szCs w:val="24"/>
-              </w:rPr>
-            </w:pPr>
+                <w:lang w:val="en-GB"/>
+              </w:rPr>
+            </w:pPr>
+            <w:r>
+              <w:rPr>
+                <w:szCs w:val="24"/>
+                <w:lang w:val="en-GB"/>
+              </w:rPr>
+              <w:t>QAM</w:t>
+            </w:r>
           </w:p>
         </w:tc>
         <w:tc>
@@ -1504,22 +1403,16 @@
             <w:pPr>
               <w:rPr>
                 <w:szCs w:val="24"/>
-              </w:rPr>
-            </w:pPr>
-            <w:r>
-              <w:rPr>
-                <w:szCs w:val="24"/>
-              </w:rPr>
-              <w:t xml:space="preserve">Software </w:t>
-            </w:r>
-            <w:proofErr w:type="spellStart"/>
-            <w:r>
-              <w:rPr>
-                <w:szCs w:val="24"/>
-              </w:rPr>
-              <w:t>Implementation</w:t>
-            </w:r>
-            <w:proofErr w:type="spellEnd"/>
+                <w:lang w:val="en-GB"/>
+              </w:rPr>
+            </w:pPr>
+            <w:r>
+              <w:rPr>
+                <w:szCs w:val="24"/>
+                <w:lang w:val="en-GB"/>
+              </w:rPr>
+              <w:t>Software Specification</w:t>
+            </w:r>
           </w:p>
         </w:tc>
         <w:tc>
@@ -1530,13 +1423,15 @@
             <w:pPr>
               <w:rPr>
                 <w:szCs w:val="24"/>
-              </w:rPr>
-            </w:pPr>
-            <w:r>
-              <w:rPr>
-                <w:szCs w:val="24"/>
-              </w:rPr>
-              <w:t>Week 6, 7</w:t>
+                <w:lang w:val="en-GB"/>
+              </w:rPr>
+            </w:pPr>
+            <w:r>
+              <w:rPr>
+                <w:szCs w:val="24"/>
+                <w:lang w:val="en-GB"/>
+              </w:rPr>
+              <w:t>March 6</w:t>
             </w:r>
           </w:p>
         </w:tc>
@@ -1550,16 +1445,16 @@
             <w:pPr>
               <w:rPr>
                 <w:szCs w:val="24"/>
-              </w:rPr>
-            </w:pPr>
-            <w:r>
-              <w:rPr>
-                <w:szCs w:val="24"/>
-              </w:rPr>
-              <w:t>3 people</w:t>
-            </w:r>
-            <w:bookmarkStart w:id="0" w:name="_GoBack"/>
-            <w:bookmarkEnd w:id="0"/>
+                <w:lang w:val="en-GB"/>
+              </w:rPr>
+            </w:pPr>
+            <w:r>
+              <w:rPr>
+                <w:szCs w:val="24"/>
+                <w:lang w:val="en-GB"/>
+              </w:rPr>
+              <w:t>Everybody</w:t>
+            </w:r>
           </w:p>
         </w:tc>
         <w:tc>
@@ -1570,8 +1465,16 @@
             <w:pPr>
               <w:rPr>
                 <w:szCs w:val="24"/>
-              </w:rPr>
-            </w:pPr>
+                <w:lang w:val="en-GB"/>
+              </w:rPr>
+            </w:pPr>
+            <w:r>
+              <w:rPr>
+                <w:szCs w:val="24"/>
+                <w:lang w:val="en-GB"/>
+              </w:rPr>
+              <w:t>QAM</w:t>
+            </w:r>
           </w:p>
         </w:tc>
         <w:tc>
@@ -1582,50 +1485,23 @@
             <w:pPr>
               <w:rPr>
                 <w:szCs w:val="24"/>
-              </w:rPr>
-            </w:pPr>
-            <w:r>
-              <w:rPr>
-                <w:szCs w:val="24"/>
-              </w:rPr>
-              <w:t xml:space="preserve">System </w:t>
-            </w:r>
-            <w:proofErr w:type="spellStart"/>
-            <w:r>
-              <w:rPr>
-                <w:szCs w:val="24"/>
-              </w:rPr>
-              <w:t>Validation</w:t>
-            </w:r>
-            <w:proofErr w:type="spellEnd"/>
-            <w:r>
-              <w:rPr>
-                <w:szCs w:val="24"/>
-              </w:rPr>
-              <w:t xml:space="preserve"> </w:t>
-            </w:r>
-            <w:proofErr w:type="spellStart"/>
-            <w:r>
-              <w:rPr>
-                <w:szCs w:val="24"/>
-              </w:rPr>
-              <w:t>and</w:t>
-            </w:r>
-            <w:proofErr w:type="spellEnd"/>
-            <w:r>
-              <w:rPr>
-                <w:szCs w:val="24"/>
-              </w:rPr>
-              <w:t xml:space="preserve"> </w:t>
-            </w:r>
-            <w:proofErr w:type="spellStart"/>
-            <w:r>
-              <w:rPr>
-                <w:szCs w:val="24"/>
-              </w:rPr>
-              <w:t>Testing</w:t>
-            </w:r>
-            <w:proofErr w:type="spellEnd"/>
+                <w:lang w:val="en-GB"/>
+              </w:rPr>
+            </w:pPr>
+            <w:r>
+              <w:rPr>
+                <w:szCs w:val="24"/>
+                <w:lang w:val="en-GB"/>
+              </w:rPr>
+              <w:t>Software Design</w:t>
+            </w:r>
+            <w:r>
+              <w:rPr>
+                <w:szCs w:val="24"/>
+                <w:lang w:val="en-GB"/>
+              </w:rPr>
+              <w:t xml:space="preserve"> for feedback</w:t>
+            </w:r>
           </w:p>
         </w:tc>
         <w:tc>
@@ -1636,13 +1512,15 @@
             <w:pPr>
               <w:rPr>
                 <w:szCs w:val="24"/>
-              </w:rPr>
-            </w:pPr>
-            <w:r>
-              <w:rPr>
-                <w:szCs w:val="24"/>
-              </w:rPr>
-              <w:t>Week 7</w:t>
+                <w:lang w:val="en-GB"/>
+              </w:rPr>
+            </w:pPr>
+            <w:r>
+              <w:rPr>
+                <w:szCs w:val="24"/>
+                <w:lang w:val="en-GB"/>
+              </w:rPr>
+              <w:t>March 18</w:t>
             </w:r>
           </w:p>
         </w:tc>
@@ -1656,16 +1534,16 @@
             <w:pPr>
               <w:rPr>
                 <w:szCs w:val="24"/>
-              </w:rPr>
-            </w:pPr>
-            <w:proofErr w:type="spellStart"/>
-            <w:r>
-              <w:rPr>
-                <w:szCs w:val="24"/>
+                <w:lang w:val="en-GB"/>
+              </w:rPr>
+            </w:pPr>
+            <w:r>
+              <w:rPr>
+                <w:szCs w:val="24"/>
+                <w:lang w:val="en-GB"/>
               </w:rPr>
               <w:t>Everybody</w:t>
             </w:r>
-            <w:proofErr w:type="spellEnd"/>
           </w:p>
         </w:tc>
         <w:tc>
@@ -1676,16 +1554,16 @@
             <w:pPr>
               <w:rPr>
                 <w:szCs w:val="24"/>
-              </w:rPr>
-            </w:pPr>
-            <w:proofErr w:type="spellStart"/>
-            <w:r>
-              <w:rPr>
-                <w:szCs w:val="24"/>
-              </w:rPr>
-              <w:t>Everybody</w:t>
-            </w:r>
-            <w:proofErr w:type="spellEnd"/>
+                <w:lang w:val="en-GB"/>
+              </w:rPr>
+            </w:pPr>
+            <w:r>
+              <w:rPr>
+                <w:szCs w:val="24"/>
+                <w:lang w:val="en-GB"/>
+              </w:rPr>
+              <w:t>QAM</w:t>
+            </w:r>
           </w:p>
         </w:tc>
         <w:tc>
@@ -1696,16 +1574,16 @@
             <w:pPr>
               <w:rPr>
                 <w:szCs w:val="24"/>
-              </w:rPr>
-            </w:pPr>
-            <w:proofErr w:type="spellStart"/>
-            <w:r>
-              <w:rPr>
-                <w:szCs w:val="24"/>
-              </w:rPr>
-              <w:t>Self-reflection</w:t>
-            </w:r>
-            <w:proofErr w:type="spellEnd"/>
+                <w:lang w:val="en-GB"/>
+              </w:rPr>
+            </w:pPr>
+            <w:r>
+              <w:rPr>
+                <w:szCs w:val="24"/>
+                <w:lang w:val="en-GB"/>
+              </w:rPr>
+              <w:t>Software Design</w:t>
+            </w:r>
           </w:p>
         </w:tc>
         <w:tc>
@@ -1716,27 +1594,15 @@
             <w:pPr>
               <w:rPr>
                 <w:szCs w:val="24"/>
-              </w:rPr>
-            </w:pPr>
-            <w:r>
-              <w:rPr>
-                <w:szCs w:val="24"/>
-              </w:rPr>
-              <w:t xml:space="preserve">Week 7 </w:t>
-            </w:r>
-            <w:proofErr w:type="spellStart"/>
-            <w:r>
-              <w:rPr>
-                <w:szCs w:val="24"/>
-              </w:rPr>
-              <w:t>before</w:t>
-            </w:r>
-            <w:proofErr w:type="spellEnd"/>
-            <w:r>
-              <w:rPr>
-                <w:szCs w:val="24"/>
-              </w:rPr>
-              <w:t xml:space="preserve"> 17:00</w:t>
+                <w:lang w:val="en-GB"/>
+              </w:rPr>
+            </w:pPr>
+            <w:r>
+              <w:rPr>
+                <w:szCs w:val="24"/>
+                <w:lang w:val="en-GB"/>
+              </w:rPr>
+              <w:t>March 20</w:t>
             </w:r>
           </w:p>
         </w:tc>
@@ -1750,16 +1616,16 @@
             <w:pPr>
               <w:rPr>
                 <w:szCs w:val="24"/>
-              </w:rPr>
-            </w:pPr>
-            <w:proofErr w:type="spellStart"/>
-            <w:r>
-              <w:rPr>
-                <w:szCs w:val="24"/>
-              </w:rPr>
-              <w:t>Everybody</w:t>
-            </w:r>
-            <w:proofErr w:type="spellEnd"/>
+                <w:lang w:val="en-GB"/>
+              </w:rPr>
+            </w:pPr>
+            <w:r>
+              <w:rPr>
+                <w:szCs w:val="24"/>
+                <w:lang w:val="en-GB"/>
+              </w:rPr>
+              <w:t>Everybody (week 6), 3 people (week 7)</w:t>
+            </w:r>
           </w:p>
         </w:tc>
         <w:tc>
@@ -1770,16 +1636,16 @@
             <w:pPr>
               <w:rPr>
                 <w:szCs w:val="24"/>
-              </w:rPr>
-            </w:pPr>
-            <w:proofErr w:type="spellStart"/>
-            <w:r>
-              <w:rPr>
-                <w:szCs w:val="24"/>
-              </w:rPr>
-              <w:t>Everybody</w:t>
-            </w:r>
-            <w:proofErr w:type="spellEnd"/>
+                <w:lang w:val="en-GB"/>
+              </w:rPr>
+            </w:pPr>
+            <w:r>
+              <w:rPr>
+                <w:szCs w:val="24"/>
+                <w:lang w:val="en-GB"/>
+              </w:rPr>
+              <w:t>QAM</w:t>
+            </w:r>
           </w:p>
         </w:tc>
         <w:tc>
@@ -1790,21 +1656,22 @@
             <w:pPr>
               <w:rPr>
                 <w:szCs w:val="24"/>
-              </w:rPr>
-            </w:pPr>
-            <w:proofErr w:type="spellStart"/>
-            <w:r>
-              <w:rPr>
-                <w:szCs w:val="24"/>
-              </w:rPr>
-              <w:t>Final</w:t>
-            </w:r>
-            <w:proofErr w:type="spellEnd"/>
-            <w:r>
-              <w:rPr>
-                <w:szCs w:val="24"/>
-              </w:rPr>
-              <w:t xml:space="preserve"> Report</w:t>
+                <w:lang w:val="en-GB"/>
+              </w:rPr>
+            </w:pPr>
+            <w:r>
+              <w:rPr>
+                <w:szCs w:val="24"/>
+                <w:lang w:val="en-GB"/>
+              </w:rPr>
+              <w:t>Software Implementation</w:t>
+            </w:r>
+            <w:r>
+              <w:rPr>
+                <w:szCs w:val="24"/>
+                <w:lang w:val="en-GB"/>
+              </w:rPr>
+              <w:t xml:space="preserve"> for feedback</w:t>
             </w:r>
           </w:p>
         </w:tc>
@@ -1816,27 +1683,15 @@
             <w:pPr>
               <w:rPr>
                 <w:szCs w:val="24"/>
-              </w:rPr>
-            </w:pPr>
-            <w:r>
-              <w:rPr>
-                <w:szCs w:val="24"/>
-              </w:rPr>
-              <w:t xml:space="preserve">April 17, </w:t>
-            </w:r>
-            <w:proofErr w:type="spellStart"/>
-            <w:r>
-              <w:rPr>
-                <w:szCs w:val="24"/>
-              </w:rPr>
-              <w:t>before</w:t>
-            </w:r>
-            <w:proofErr w:type="spellEnd"/>
-            <w:r>
-              <w:rPr>
-                <w:szCs w:val="24"/>
-              </w:rPr>
-              <w:t xml:space="preserve"> 17:00</w:t>
+                <w:lang w:val="en-GB"/>
+              </w:rPr>
+            </w:pPr>
+            <w:r>
+              <w:rPr>
+                <w:szCs w:val="24"/>
+                <w:lang w:val="en-GB"/>
+              </w:rPr>
+              <w:t>March 25</w:t>
             </w:r>
           </w:p>
         </w:tc>
@@ -1850,22 +1705,16 @@
             <w:pPr>
               <w:rPr>
                 <w:szCs w:val="24"/>
-              </w:rPr>
-            </w:pPr>
-            <w:r>
-              <w:rPr>
-                <w:szCs w:val="24"/>
-              </w:rPr>
-              <w:t xml:space="preserve">Rolf, Stefan, </w:t>
-            </w:r>
-            <w:proofErr w:type="spellStart"/>
-            <w:r>
-              <w:rPr>
-                <w:szCs w:val="24"/>
-              </w:rPr>
-              <w:t>Wigger</w:t>
-            </w:r>
-            <w:proofErr w:type="spellEnd"/>
+                <w:lang w:val="en-GB"/>
+              </w:rPr>
+            </w:pPr>
+            <w:r>
+              <w:rPr>
+                <w:szCs w:val="24"/>
+                <w:lang w:val="en-GB"/>
+              </w:rPr>
+              <w:t>Everybody (week 6), 3 people (week 7)</w:t>
+            </w:r>
           </w:p>
         </w:tc>
         <w:tc>
@@ -1876,8 +1725,16 @@
             <w:pPr>
               <w:rPr>
                 <w:szCs w:val="24"/>
-              </w:rPr>
-            </w:pPr>
+                <w:lang w:val="en-GB"/>
+              </w:rPr>
+            </w:pPr>
+            <w:r>
+              <w:rPr>
+                <w:szCs w:val="24"/>
+                <w:lang w:val="en-GB"/>
+              </w:rPr>
+              <w:t>QAM</w:t>
+            </w:r>
           </w:p>
         </w:tc>
         <w:tc>
@@ -1888,21 +1745,15 @@
             <w:pPr>
               <w:rPr>
                 <w:szCs w:val="24"/>
-              </w:rPr>
-            </w:pPr>
-            <w:proofErr w:type="spellStart"/>
-            <w:r>
-              <w:rPr>
-                <w:szCs w:val="24"/>
-              </w:rPr>
-              <w:t>Final</w:t>
-            </w:r>
-            <w:proofErr w:type="spellEnd"/>
-            <w:r>
-              <w:rPr>
-                <w:szCs w:val="24"/>
-              </w:rPr>
-              <w:t xml:space="preserve"> Presentation</w:t>
+                <w:lang w:val="en-GB"/>
+              </w:rPr>
+            </w:pPr>
+            <w:r>
+              <w:rPr>
+                <w:szCs w:val="24"/>
+                <w:lang w:val="en-GB"/>
+              </w:rPr>
+              <w:t>Software Implementation</w:t>
             </w:r>
           </w:p>
         </w:tc>
@@ -1914,11 +1765,526 @@
             <w:pPr>
               <w:rPr>
                 <w:szCs w:val="24"/>
-              </w:rPr>
-            </w:pPr>
-            <w:r>
-              <w:rPr>
-                <w:szCs w:val="24"/>
+                <w:lang w:val="en-GB"/>
+              </w:rPr>
+            </w:pPr>
+            <w:r>
+              <w:rPr>
+                <w:szCs w:val="24"/>
+                <w:lang w:val="en-GB"/>
+              </w:rPr>
+              <w:t>March 27</w:t>
+            </w:r>
+          </w:p>
+        </w:tc>
+      </w:tr>
+      <w:tr>
+        <w:tc>
+          <w:tcPr>
+            <w:tcW w:w="2547" w:type="dxa"/>
+          </w:tcPr>
+          <w:p>
+            <w:pPr>
+              <w:rPr>
+                <w:szCs w:val="24"/>
+                <w:lang w:val="en-GB"/>
+              </w:rPr>
+            </w:pPr>
+            <w:r>
+              <w:rPr>
+                <w:szCs w:val="24"/>
+                <w:lang w:val="en-GB"/>
+              </w:rPr>
+              <w:t>3 people</w:t>
+            </w:r>
+          </w:p>
+        </w:tc>
+        <w:tc>
+          <w:tcPr>
+            <w:tcW w:w="1703" w:type="dxa"/>
+          </w:tcPr>
+          <w:p>
+            <w:pPr>
+              <w:rPr>
+                <w:szCs w:val="24"/>
+                <w:lang w:val="en-GB"/>
+              </w:rPr>
+            </w:pPr>
+            <w:r>
+              <w:rPr>
+                <w:szCs w:val="24"/>
+                <w:lang w:val="en-GB"/>
+              </w:rPr>
+              <w:t>QAM</w:t>
+            </w:r>
+          </w:p>
+        </w:tc>
+        <w:tc>
+          <w:tcPr>
+            <w:tcW w:w="3220" w:type="dxa"/>
+          </w:tcPr>
+          <w:p>
+            <w:pPr>
+              <w:rPr>
+                <w:szCs w:val="24"/>
+                <w:lang w:val="en-GB"/>
+              </w:rPr>
+            </w:pPr>
+            <w:r>
+              <w:rPr>
+                <w:szCs w:val="24"/>
+                <w:lang w:val="en-GB"/>
+              </w:rPr>
+              <w:t>System Validation and Testing</w:t>
+            </w:r>
+            <w:r>
+              <w:rPr>
+                <w:szCs w:val="24"/>
+                <w:lang w:val="en-GB"/>
+              </w:rPr>
+              <w:t xml:space="preserve"> for feedback</w:t>
+            </w:r>
+          </w:p>
+        </w:tc>
+        <w:tc>
+          <w:tcPr>
+            <w:tcW w:w="2689" w:type="dxa"/>
+          </w:tcPr>
+          <w:p>
+            <w:pPr>
+              <w:rPr>
+                <w:szCs w:val="24"/>
+                <w:lang w:val="en-GB"/>
+              </w:rPr>
+            </w:pPr>
+            <w:r>
+              <w:rPr>
+                <w:szCs w:val="24"/>
+                <w:lang w:val="en-GB"/>
+              </w:rPr>
+              <w:t>March 25</w:t>
+            </w:r>
+          </w:p>
+        </w:tc>
+      </w:tr>
+      <w:tr>
+        <w:tc>
+          <w:tcPr>
+            <w:tcW w:w="2547" w:type="dxa"/>
+          </w:tcPr>
+          <w:p>
+            <w:pPr>
+              <w:rPr>
+                <w:szCs w:val="24"/>
+                <w:lang w:val="en-GB"/>
+              </w:rPr>
+            </w:pPr>
+            <w:r>
+              <w:rPr>
+                <w:szCs w:val="24"/>
+                <w:lang w:val="en-GB"/>
+              </w:rPr>
+              <w:t>3 people</w:t>
+            </w:r>
+          </w:p>
+        </w:tc>
+        <w:tc>
+          <w:tcPr>
+            <w:tcW w:w="1703" w:type="dxa"/>
+          </w:tcPr>
+          <w:p>
+            <w:pPr>
+              <w:rPr>
+                <w:szCs w:val="24"/>
+                <w:lang w:val="en-GB"/>
+              </w:rPr>
+            </w:pPr>
+            <w:r>
+              <w:rPr>
+                <w:szCs w:val="24"/>
+                <w:lang w:val="en-GB"/>
+              </w:rPr>
+              <w:t>QAM</w:t>
+            </w:r>
+          </w:p>
+        </w:tc>
+        <w:tc>
+          <w:tcPr>
+            <w:tcW w:w="3220" w:type="dxa"/>
+          </w:tcPr>
+          <w:p>
+            <w:pPr>
+              <w:rPr>
+                <w:szCs w:val="24"/>
+                <w:lang w:val="en-GB"/>
+              </w:rPr>
+            </w:pPr>
+            <w:r>
+              <w:rPr>
+                <w:szCs w:val="24"/>
+                <w:lang w:val="en-GB"/>
+              </w:rPr>
+              <w:t>System Validation and Testing</w:t>
+            </w:r>
+          </w:p>
+        </w:tc>
+        <w:tc>
+          <w:tcPr>
+            <w:tcW w:w="2689" w:type="dxa"/>
+          </w:tcPr>
+          <w:p>
+            <w:pPr>
+              <w:rPr>
+                <w:szCs w:val="24"/>
+                <w:lang w:val="en-GB"/>
+              </w:rPr>
+            </w:pPr>
+            <w:r>
+              <w:rPr>
+                <w:szCs w:val="24"/>
+                <w:lang w:val="en-GB"/>
+              </w:rPr>
+              <w:t>March 27</w:t>
+            </w:r>
+          </w:p>
+        </w:tc>
+      </w:tr>
+      <w:tr>
+        <w:tc>
+          <w:tcPr>
+            <w:tcW w:w="2547" w:type="dxa"/>
+          </w:tcPr>
+          <w:p>
+            <w:pPr>
+              <w:rPr>
+                <w:szCs w:val="24"/>
+                <w:lang w:val="en-GB"/>
+              </w:rPr>
+            </w:pPr>
+            <w:r>
+              <w:rPr>
+                <w:szCs w:val="24"/>
+                <w:lang w:val="en-GB"/>
+              </w:rPr>
+              <w:t>Everybody</w:t>
+            </w:r>
+          </w:p>
+        </w:tc>
+        <w:tc>
+          <w:tcPr>
+            <w:tcW w:w="1703" w:type="dxa"/>
+          </w:tcPr>
+          <w:p>
+            <w:pPr>
+              <w:rPr>
+                <w:szCs w:val="24"/>
+                <w:lang w:val="en-GB"/>
+              </w:rPr>
+            </w:pPr>
+            <w:r>
+              <w:rPr>
+                <w:szCs w:val="24"/>
+                <w:lang w:val="en-GB"/>
+              </w:rPr>
+              <w:t>Everybody</w:t>
+            </w:r>
+          </w:p>
+        </w:tc>
+        <w:tc>
+          <w:tcPr>
+            <w:tcW w:w="3220" w:type="dxa"/>
+          </w:tcPr>
+          <w:p>
+            <w:pPr>
+              <w:rPr>
+                <w:szCs w:val="24"/>
+                <w:lang w:val="en-GB"/>
+              </w:rPr>
+            </w:pPr>
+            <w:r>
+              <w:rPr>
+                <w:szCs w:val="24"/>
+                <w:lang w:val="en-GB"/>
+              </w:rPr>
+              <w:t>Self-reflection</w:t>
+            </w:r>
+          </w:p>
+        </w:tc>
+        <w:tc>
+          <w:tcPr>
+            <w:tcW w:w="2689" w:type="dxa"/>
+          </w:tcPr>
+          <w:p>
+            <w:pPr>
+              <w:rPr>
+                <w:szCs w:val="24"/>
+                <w:lang w:val="en-GB"/>
+              </w:rPr>
+            </w:pPr>
+            <w:r>
+              <w:rPr>
+                <w:szCs w:val="24"/>
+                <w:lang w:val="en-GB"/>
+              </w:rPr>
+              <w:t>March 2</w:t>
+            </w:r>
+            <w:r>
+              <w:rPr>
+                <w:szCs w:val="24"/>
+                <w:lang w:val="en-GB"/>
+              </w:rPr>
+              <w:t>7 before 17:00</w:t>
+            </w:r>
+          </w:p>
+        </w:tc>
+      </w:tr>
+      <w:tr>
+        <w:tc>
+          <w:tcPr>
+            <w:tcW w:w="2547" w:type="dxa"/>
+          </w:tcPr>
+          <w:p>
+            <w:pPr>
+              <w:rPr>
+                <w:szCs w:val="24"/>
+                <w:lang w:val="en-GB"/>
+              </w:rPr>
+            </w:pPr>
+            <w:r>
+              <w:rPr>
+                <w:szCs w:val="24"/>
+                <w:lang w:val="en-GB"/>
+              </w:rPr>
+              <w:t>Everybody</w:t>
+            </w:r>
+          </w:p>
+        </w:tc>
+        <w:tc>
+          <w:tcPr>
+            <w:tcW w:w="1703" w:type="dxa"/>
+          </w:tcPr>
+          <w:p>
+            <w:pPr>
+              <w:rPr>
+                <w:szCs w:val="24"/>
+                <w:lang w:val="en-GB"/>
+              </w:rPr>
+            </w:pPr>
+            <w:r>
+              <w:rPr>
+                <w:szCs w:val="24"/>
+                <w:lang w:val="en-GB"/>
+              </w:rPr>
+              <w:t>QAM</w:t>
+            </w:r>
+          </w:p>
+        </w:tc>
+        <w:tc>
+          <w:tcPr>
+            <w:tcW w:w="3220" w:type="dxa"/>
+          </w:tcPr>
+          <w:p>
+            <w:pPr>
+              <w:rPr>
+                <w:szCs w:val="24"/>
+                <w:lang w:val="en-GB"/>
+              </w:rPr>
+            </w:pPr>
+            <w:r>
+              <w:rPr>
+                <w:szCs w:val="24"/>
+                <w:lang w:val="en-GB"/>
+              </w:rPr>
+              <w:t>Final Report</w:t>
+            </w:r>
+            <w:r>
+              <w:rPr>
+                <w:szCs w:val="24"/>
+                <w:lang w:val="en-GB"/>
+              </w:rPr>
+              <w:t xml:space="preserve"> for feedback</w:t>
+            </w:r>
+          </w:p>
+        </w:tc>
+        <w:tc>
+          <w:tcPr>
+            <w:tcW w:w="2689" w:type="dxa"/>
+          </w:tcPr>
+          <w:p>
+            <w:pPr>
+              <w:rPr>
+                <w:szCs w:val="24"/>
+                <w:lang w:val="en-GB"/>
+              </w:rPr>
+            </w:pPr>
+            <w:r>
+              <w:rPr>
+                <w:szCs w:val="24"/>
+                <w:lang w:val="en-GB"/>
+              </w:rPr>
+              <w:t>April 3</w:t>
+            </w:r>
+          </w:p>
+        </w:tc>
+      </w:tr>
+      <w:tr>
+        <w:tc>
+          <w:tcPr>
+            <w:tcW w:w="2547" w:type="dxa"/>
+          </w:tcPr>
+          <w:p>
+            <w:pPr>
+              <w:rPr>
+                <w:szCs w:val="24"/>
+                <w:lang w:val="en-GB"/>
+              </w:rPr>
+            </w:pPr>
+            <w:r>
+              <w:rPr>
+                <w:szCs w:val="24"/>
+                <w:lang w:val="en-GB"/>
+              </w:rPr>
+              <w:t>Everybody</w:t>
+            </w:r>
+          </w:p>
+        </w:tc>
+        <w:tc>
+          <w:tcPr>
+            <w:tcW w:w="1703" w:type="dxa"/>
+          </w:tcPr>
+          <w:p>
+            <w:pPr>
+              <w:rPr>
+                <w:szCs w:val="24"/>
+                <w:lang w:val="en-GB"/>
+              </w:rPr>
+            </w:pPr>
+            <w:r>
+              <w:rPr>
+                <w:szCs w:val="24"/>
+                <w:lang w:val="en-GB"/>
+              </w:rPr>
+              <w:t>QAM</w:t>
+            </w:r>
+          </w:p>
+        </w:tc>
+        <w:tc>
+          <w:tcPr>
+            <w:tcW w:w="3220" w:type="dxa"/>
+          </w:tcPr>
+          <w:p>
+            <w:pPr>
+              <w:rPr>
+                <w:szCs w:val="24"/>
+                <w:lang w:val="en-GB"/>
+              </w:rPr>
+            </w:pPr>
+            <w:r>
+              <w:rPr>
+                <w:szCs w:val="24"/>
+                <w:lang w:val="en-GB"/>
+              </w:rPr>
+              <w:t>Final Report</w:t>
+            </w:r>
+          </w:p>
+        </w:tc>
+        <w:tc>
+          <w:tcPr>
+            <w:tcW w:w="2689" w:type="dxa"/>
+          </w:tcPr>
+          <w:p>
+            <w:pPr>
+              <w:rPr>
+                <w:szCs w:val="24"/>
+                <w:lang w:val="en-GB"/>
+              </w:rPr>
+            </w:pPr>
+            <w:r>
+              <w:rPr>
+                <w:szCs w:val="24"/>
+                <w:lang w:val="en-GB"/>
+              </w:rPr>
+              <w:t>April 17, before 17:00</w:t>
+            </w:r>
+          </w:p>
+        </w:tc>
+      </w:tr>
+      <w:tr>
+        <w:tc>
+          <w:tcPr>
+            <w:tcW w:w="2547" w:type="dxa"/>
+          </w:tcPr>
+          <w:p>
+            <w:pPr>
+              <w:rPr>
+                <w:szCs w:val="24"/>
+                <w:lang w:val="en-GB"/>
+              </w:rPr>
+            </w:pPr>
+            <w:r>
+              <w:rPr>
+                <w:szCs w:val="24"/>
+                <w:lang w:val="en-GB"/>
+              </w:rPr>
+              <w:t>Rolf, Stefan, Wigger</w:t>
+            </w:r>
+          </w:p>
+        </w:tc>
+        <w:tc>
+          <w:tcPr>
+            <w:tcW w:w="1703" w:type="dxa"/>
+          </w:tcPr>
+          <w:p>
+            <w:pPr>
+              <w:rPr>
+                <w:szCs w:val="24"/>
+                <w:lang w:val="en-GB"/>
+              </w:rPr>
+            </w:pPr>
+            <w:r>
+              <w:rPr>
+                <w:szCs w:val="24"/>
+                <w:lang w:val="en-GB"/>
+              </w:rPr>
+              <w:t>n/a</w:t>
+            </w:r>
+          </w:p>
+        </w:tc>
+        <w:tc>
+          <w:tcPr>
+            <w:tcW w:w="3220" w:type="dxa"/>
+          </w:tcPr>
+          <w:p>
+            <w:pPr>
+              <w:rPr>
+                <w:szCs w:val="24"/>
+                <w:lang w:val="en-GB"/>
+              </w:rPr>
+            </w:pPr>
+            <w:r>
+              <w:rPr>
+                <w:szCs w:val="24"/>
+                <w:lang w:val="en-GB"/>
+              </w:rPr>
+              <w:t>Final Presentation</w:t>
+            </w:r>
+          </w:p>
+        </w:tc>
+        <w:tc>
+          <w:tcPr>
+            <w:tcW w:w="2689" w:type="dxa"/>
+          </w:tcPr>
+          <w:p>
+            <w:pPr>
+              <w:rPr>
+                <w:szCs w:val="24"/>
+                <w:lang w:val="en-GB"/>
+              </w:rPr>
+            </w:pPr>
+            <w:r>
+              <w:rPr>
+                <w:szCs w:val="24"/>
+                <w:lang w:val="en-GB"/>
               </w:rPr>
               <w:t>April 16/17</w:t>
             </w:r>
@@ -1930,6 +2296,7 @@
       <w:pPr>
         <w:rPr>
           <w:szCs w:val="24"/>
+          <w:lang w:val="en-GB"/>
         </w:rPr>
       </w:pPr>
     </w:p>
@@ -3035,7 +3402,7 @@
 </file>
 
 <file path=customXml/itemProps1.xml><?xml version="1.0" encoding="utf-8"?>
-<ds:datastoreItem xmlns:ds="http://schemas.openxmlformats.org/officeDocument/2006/customXml" ds:itemID="{EFAAE079-CF1B-41DF-A5F8-4DB5220BD8CC}">
+<ds:datastoreItem xmlns:ds="http://schemas.openxmlformats.org/officeDocument/2006/customXml" ds:itemID="{925FB954-B725-4A47-9AAF-0B05D82D5D68}">
   <ds:schemaRefs>
     <ds:schemaRef ds:uri="http://schemas.openxmlformats.org/officeDocument/2006/bibliography"/>
   </ds:schemaRefs>

</xml_diff>